<commit_message>
created site.css theme.css and index.html
</commit_message>
<xml_diff>
--- a/week-1/Walker-Assignment1.2.docx
+++ b/week-1/Walker-Assignment1.2.docx
@@ -78,13 +78,7 @@
         <w:jc w:val="center"/>
       </w:pPr>
       <w:r>
-        <w:t>January</w:t>
-      </w:r>
-      <w:r>
-        <w:t xml:space="preserve"> 1, 202</w:t>
-      </w:r>
-      <w:r>
-        <w:t>3</w:t>
+        <w:t>January 1, 2023</w:t>
       </w:r>
     </w:p>
     <w:p>
@@ -245,7 +239,7 @@
           <w:noProof/>
         </w:rPr>
         <w:drawing>
-          <wp:inline distT="0" distB="0" distL="0" distR="0" wp14:anchorId="34E940B1" wp14:editId="20B1151E">
+          <wp:inline distT="0" distB="0" distL="0" distR="0" wp14:anchorId="34E940B1" wp14:editId="3B34A430">
             <wp:extent cx="5943600" cy="3348355"/>
             <wp:effectExtent l="0" t="0" r="0" b="4445"/>
             <wp:docPr id="1" name="Picture 1" descr="Graphical user interface, text&#10;&#10;Description automatically generated"/>

</xml_diff>